<commit_message>
Repush changes to grade submission forms
</commit_message>
<xml_diff>
--- a/instance/uploads/forms/TER.Tutor's Evaluation Report  2.docx
+++ b/instance/uploads/forms/TER.Tutor's Evaluation Report  2.docx
@@ -963,13 +963,6 @@
           <w:b/>
         </w:rPr>
       </w:pPr>
-      <w:r>
-        <w:rPr>
-          <w:rFonts w:ascii="Arial" w:eastAsia="Arial" w:hAnsi="Arial" w:cs="Arial"/>
-          <w:b/>
-        </w:rPr>
-        <w:t>[Grade]</w:t>
-      </w:r>
     </w:p>
     <w:p>
       <w:pPr>

</xml_diff>